<commit_message>
cleaned up functions and added r or python
</commit_message>
<xml_diff>
--- a/ProgrammingConceptsReview.docx
+++ b/ProgrammingConceptsReview.docx
@@ -1,6 +1,6 @@
 
 <file path=word/document.xml><?xml version="1.0" encoding="utf-8"?>
-<w:document xmlns:wpc="http://schemas.microsoft.com/office/word/2010/wordprocessingCanvas" xmlns:cx="http://schemas.microsoft.com/office/drawing/2014/chartex" xmlns:cx1="http://schemas.microsoft.com/office/drawing/2015/9/8/chartex" xmlns:cx2="http://schemas.microsoft.com/office/drawing/2015/10/21/chartex" xmlns:cx3="http://schemas.microsoft.com/office/drawing/2016/5/9/chartex" xmlns:cx4="http://schemas.microsoft.com/office/drawing/2016/5/10/chartex" xmlns:cx5="http://schemas.microsoft.com/office/drawing/2016/5/11/chartex" xmlns:cx6="http://schemas.microsoft.com/office/drawing/2016/5/12/chartex" xmlns:cx7="http://schemas.microsoft.com/office/drawing/2016/5/13/chartex" xmlns:cx8="http://schemas.microsoft.com/office/drawing/2016/5/14/chartex" xmlns:mc="http://schemas.openxmlformats.org/markup-compatibility/2006" xmlns:aink="http://schemas.microsoft.com/office/drawing/2016/ink" xmlns:am3d="http://schemas.microsoft.com/office/drawing/2017/model3d" xmlns:o="urn:schemas-microsoft-com:office:office" xmlns:r="http://schemas.openxmlformats.org/officeDocument/2006/relationships" xmlns:m="http://schemas.openxmlformats.org/officeDocument/2006/math" xmlns:v="urn:schemas-microsoft-com:vml" xmlns:wp14="http://schemas.microsoft.com/office/word/2010/wordprocessingDrawing" xmlns:wp="http://schemas.openxmlformats.org/drawingml/2006/wordprocessingDrawing" xmlns:w10="urn:schemas-microsoft-com:office:word" xmlns:w="http://schemas.openxmlformats.org/wordprocessingml/2006/main" xmlns:w14="http://schemas.microsoft.com/office/word/2010/wordml" xmlns:w15="http://schemas.microsoft.com/office/word/2012/wordml" xmlns:w16cid="http://schemas.microsoft.com/office/word/2016/wordml/cid" xmlns:w16se="http://schemas.microsoft.com/office/word/2015/wordml/symex" xmlns:wpg="http://schemas.microsoft.com/office/word/2010/wordprocessingGroup" xmlns:wpi="http://schemas.microsoft.com/office/word/2010/wordprocessingInk" xmlns:wne="http://schemas.microsoft.com/office/word/2006/wordml" xmlns:wps="http://schemas.microsoft.com/office/word/2010/wordprocessingShape" mc:Ignorable="w14 w15 w16se w16cid wp14">
+<w:document xmlns:wpc="http://schemas.microsoft.com/office/word/2010/wordprocessingCanvas" xmlns:cx="http://schemas.microsoft.com/office/drawing/2014/chartex" xmlns:cx1="http://schemas.microsoft.com/office/drawing/2015/9/8/chartex" xmlns:cx2="http://schemas.microsoft.com/office/drawing/2015/10/21/chartex" xmlns:cx3="http://schemas.microsoft.com/office/drawing/2016/5/9/chartex" xmlns:cx4="http://schemas.microsoft.com/office/drawing/2016/5/10/chartex" xmlns:cx5="http://schemas.microsoft.com/office/drawing/2016/5/11/chartex" xmlns:cx6="http://schemas.microsoft.com/office/drawing/2016/5/12/chartex" xmlns:cx7="http://schemas.microsoft.com/office/drawing/2016/5/13/chartex" xmlns:cx8="http://schemas.microsoft.com/office/drawing/2016/5/14/chartex" xmlns:mc="http://schemas.openxmlformats.org/markup-compatibility/2006" xmlns:aink="http://schemas.microsoft.com/office/drawing/2016/ink" xmlns:am3d="http://schemas.microsoft.com/office/drawing/2017/model3d" xmlns:o="urn:schemas-microsoft-com:office:office" xmlns:r="http://schemas.openxmlformats.org/officeDocument/2006/relationships" xmlns:m="http://schemas.openxmlformats.org/officeDocument/2006/math" xmlns:v="urn:schemas-microsoft-com:vml" xmlns:wp14="http://schemas.microsoft.com/office/word/2010/wordprocessingDrawing" xmlns:wp="http://schemas.openxmlformats.org/drawingml/2006/wordprocessingDrawing" xmlns:w10="urn:schemas-microsoft-com:office:word" xmlns:w="http://schemas.openxmlformats.org/wordprocessingml/2006/main" xmlns:w14="http://schemas.microsoft.com/office/word/2010/wordml" xmlns:w15="http://schemas.microsoft.com/office/word/2012/wordml" xmlns:w16cex="http://schemas.microsoft.com/office/word/2018/wordml/cex" xmlns:w16cid="http://schemas.microsoft.com/office/word/2016/wordml/cid" xmlns:w16="http://schemas.microsoft.com/office/word/2018/wordml" xmlns:w16se="http://schemas.microsoft.com/office/word/2015/wordml/symex" xmlns:wpg="http://schemas.microsoft.com/office/word/2010/wordprocessingGroup" xmlns:wpi="http://schemas.microsoft.com/office/word/2010/wordprocessingInk" xmlns:wne="http://schemas.microsoft.com/office/word/2006/wordml" xmlns:wps="http://schemas.microsoft.com/office/word/2010/wordprocessingShape" mc:Ignorable="w14 w15 w16se w16cid w16 w16cex wp14">
   <w:body>
     <w:p>
       <w:pPr>
@@ -119,8 +119,6 @@
           <w:rFonts w:ascii="Helvetica" w:eastAsia="Times New Roman" w:hAnsi="Helvetica" w:cs="Times New Roman"/>
         </w:rPr>
       </w:pPr>
-      <w:bookmarkStart w:id="0" w:name="_GoBack"/>
-      <w:bookmarkEnd w:id="0"/>
     </w:p>
     <w:p>
       <w:pPr>
@@ -1172,15 +1170,31 @@
         <w:rPr>
           <w:rFonts w:ascii="Helvetica" w:eastAsia="Times New Roman" w:hAnsi="Helvetica" w:cs="Times New Roman"/>
         </w:rPr>
-        <w:t xml:space="preserve"> is the </w:t>
-      </w:r>
-      <w:r>
-        <w:rPr>
-          <w:rFonts w:ascii="Helvetica" w:eastAsia="Times New Roman" w:hAnsi="Helvetica" w:cs="Times New Roman"/>
-          <w:b/>
-          <w:bCs/>
-        </w:rPr>
-        <w:t xml:space="preserve">[ same/not the </w:t>
+        <w:t xml:space="preserve"> is </w:t>
+      </w:r>
+      <w:r>
+        <w:rPr>
+          <w:rFonts w:ascii="Helvetica" w:eastAsia="Times New Roman" w:hAnsi="Helvetica" w:cs="Times New Roman"/>
+          <w:b/>
+          <w:bCs/>
+        </w:rPr>
+        <w:t xml:space="preserve">[ </w:t>
+      </w:r>
+      <w:r>
+        <w:rPr>
+          <w:rFonts w:ascii="Helvetica" w:eastAsia="Times New Roman" w:hAnsi="Helvetica" w:cs="Times New Roman"/>
+          <w:b/>
+          <w:bCs/>
+        </w:rPr>
+        <w:t xml:space="preserve">the </w:t>
+      </w:r>
+      <w:r>
+        <w:rPr>
+          <w:rFonts w:ascii="Helvetica" w:eastAsia="Times New Roman" w:hAnsi="Helvetica" w:cs="Times New Roman"/>
+          <w:b/>
+          <w:bCs/>
+        </w:rPr>
+        <w:t xml:space="preserve">same/not the </w:t>
       </w:r>
       <w:proofErr w:type="gramStart"/>
       <w:r>
@@ -1204,7 +1218,13 @@
         <w:rPr>
           <w:rFonts w:ascii="Helvetica" w:eastAsia="Times New Roman" w:hAnsi="Helvetica" w:cs="Times New Roman"/>
         </w:rPr>
-        <w:t xml:space="preserve">is a variable with name </w:t>
+        <w:t>a</w:t>
+      </w:r>
+      <w:r>
+        <w:rPr>
+          <w:rFonts w:ascii="Helvetica" w:eastAsia="Times New Roman" w:hAnsi="Helvetica" w:cs="Times New Roman"/>
+        </w:rPr>
+        <w:t xml:space="preserve">s a variable with name </w:t>
       </w:r>
       <w:proofErr w:type="spellStart"/>
       <w:r>
@@ -1626,13 +1646,22 @@
           <w:rFonts w:ascii="Helvetica" w:eastAsia="Times New Roman" w:hAnsi="Helvetica" w:cs="Times New Roman"/>
         </w:rPr>
       </w:pPr>
-      <w:r>
-        <w:rPr>
-          <w:rFonts w:ascii="Helvetica" w:eastAsia="Times New Roman" w:hAnsi="Helvetica" w:cs="Times New Roman"/>
-          <w:b/>
-          <w:bCs/>
-        </w:rPr>
-        <w:lastRenderedPageBreak/>
+    </w:p>
+    <w:p>
+      <w:pPr>
+        <w:snapToGrid w:val="0"/>
+        <w:spacing w:line="264" w:lineRule="auto"/>
+        <w:contextualSpacing/>
+        <w:rPr>
+          <w:rFonts w:ascii="Helvetica" w:eastAsia="Times New Roman" w:hAnsi="Helvetica" w:cs="Times New Roman"/>
+        </w:rPr>
+      </w:pPr>
+      <w:r>
+        <w:rPr>
+          <w:rFonts w:ascii="Helvetica" w:eastAsia="Times New Roman" w:hAnsi="Helvetica" w:cs="Times New Roman"/>
+          <w:b/>
+          <w:bCs/>
+        </w:rPr>
         <w:t xml:space="preserve">5 Lists, Vectors, Arrays </w:t>
       </w:r>
     </w:p>
@@ -2697,6 +2726,7 @@
         <w:rPr>
           <w:rFonts w:ascii="Helvetica" w:eastAsia="Times New Roman" w:hAnsi="Helvetica" w:cs="Courier New"/>
         </w:rPr>
+        <w:lastRenderedPageBreak/>
         <w:t xml:space="preserve">  </w:t>
       </w:r>
       <w:r>
@@ -3321,7 +3351,31 @@
         <w:rPr>
           <w:rFonts w:ascii="Helvetica" w:eastAsia="Times New Roman" w:hAnsi="Helvetica" w:cs="Times New Roman"/>
         </w:rPr>
-        <w:t xml:space="preserve">In Python, ____________ arguments cannot come before ____________ arguments. In R, it’s more complicated! </w:t>
+        <w:t xml:space="preserve">Parameters without default values in a function definition are </w:t>
+      </w:r>
+      <w:r>
+        <w:rPr>
+          <w:rFonts w:ascii="Helvetica" w:eastAsia="Times New Roman" w:hAnsi="Helvetica" w:cs="Times New Roman"/>
+          <w:b/>
+          <w:bCs/>
+        </w:rPr>
+        <w:t>[ required/</w:t>
+      </w:r>
+      <w:proofErr w:type="gramStart"/>
+      <w:r>
+        <w:rPr>
+          <w:rFonts w:ascii="Helvetica" w:eastAsia="Times New Roman" w:hAnsi="Helvetica" w:cs="Times New Roman"/>
+          <w:b/>
+          <w:bCs/>
+        </w:rPr>
+        <w:t>optional ]</w:t>
+      </w:r>
+      <w:proofErr w:type="gramEnd"/>
+      <w:r>
+        <w:rPr>
+          <w:rFonts w:ascii="Helvetica" w:eastAsia="Times New Roman" w:hAnsi="Helvetica" w:cs="Times New Roman"/>
+        </w:rPr>
+        <w:t>.</w:t>
       </w:r>
     </w:p>
     <w:p>
@@ -3353,6 +3407,12 @@
         <w:rPr>
           <w:rFonts w:ascii="Helvetica" w:eastAsia="Times New Roman" w:hAnsi="Helvetica" w:cs="Times New Roman"/>
         </w:rPr>
+        <w:t xml:space="preserve"> </w:t>
+      </w:r>
+      <w:r>
+        <w:rPr>
+          <w:rFonts w:ascii="Helvetica" w:eastAsia="Times New Roman" w:hAnsi="Helvetica" w:cs="Times New Roman"/>
+        </w:rPr>
         <w:t xml:space="preserve">You can </w:t>
       </w:r>
       <w:r>
@@ -3397,63 +3457,23 @@
         <w:rPr>
           <w:rFonts w:ascii="Helvetica" w:eastAsia="Times New Roman" w:hAnsi="Helvetica" w:cs="Times New Roman"/>
         </w:rPr>
-        <w:t xml:space="preserve">name with all of the parameters when calling a function. </w:t>
-      </w:r>
-    </w:p>
-    <w:p>
-      <w:pPr>
-        <w:snapToGrid w:val="0"/>
-        <w:spacing w:line="264" w:lineRule="auto"/>
-        <w:contextualSpacing/>
-        <w:rPr>
-          <w:rFonts w:ascii="Helvetica" w:eastAsia="Times New Roman" w:hAnsi="Helvetica" w:cs="Times New Roman"/>
-        </w:rPr>
-      </w:pPr>
-    </w:p>
-    <w:p>
-      <w:pPr>
-        <w:snapToGrid w:val="0"/>
-        <w:spacing w:line="264" w:lineRule="auto"/>
-        <w:contextualSpacing/>
-        <w:rPr>
-          <w:rFonts w:ascii="Helvetica" w:eastAsia="Times New Roman" w:hAnsi="Helvetica" w:cs="Times New Roman"/>
-        </w:rPr>
-      </w:pPr>
-      <w:r>
-        <w:rPr>
-          <w:rFonts w:ascii="Helvetica" w:eastAsia="Times New Roman" w:hAnsi="Helvetica" w:cs="Times New Roman"/>
-        </w:rPr>
-        <w:t xml:space="preserve">5. </w:t>
-      </w:r>
-      <w:r>
-        <w:rPr>
-          <w:rFonts w:ascii="Helvetica" w:eastAsia="Times New Roman" w:hAnsi="Helvetica" w:cs="Times New Roman"/>
-        </w:rPr>
-        <w:t xml:space="preserve">It </w:t>
-      </w:r>
-      <w:r>
-        <w:rPr>
-          <w:rFonts w:ascii="Helvetica" w:eastAsia="Times New Roman" w:hAnsi="Helvetica" w:cs="Times New Roman"/>
-          <w:b/>
-          <w:bCs/>
-        </w:rPr>
-        <w:t xml:space="preserve">[ is/is </w:t>
-      </w:r>
-      <w:proofErr w:type="gramStart"/>
-      <w:r>
-        <w:rPr>
-          <w:rFonts w:ascii="Helvetica" w:eastAsia="Times New Roman" w:hAnsi="Helvetica" w:cs="Times New Roman"/>
-          <w:b/>
-          <w:bCs/>
-        </w:rPr>
-        <w:t>not ]</w:t>
-      </w:r>
-      <w:proofErr w:type="gramEnd"/>
-      <w:r>
-        <w:rPr>
-          <w:rFonts w:ascii="Helvetica" w:eastAsia="Times New Roman" w:hAnsi="Helvetica" w:cs="Times New Roman"/>
-          <w:b/>
-          <w:bCs/>
+        <w:t xml:space="preserve">name with all of the </w:t>
+      </w:r>
+      <w:r>
+        <w:rPr>
+          <w:rFonts w:ascii="Helvetica" w:eastAsia="Times New Roman" w:hAnsi="Helvetica" w:cs="Times New Roman"/>
+        </w:rPr>
+        <w:t>argument</w:t>
+      </w:r>
+      <w:r>
+        <w:rPr>
+          <w:rFonts w:ascii="Helvetica" w:eastAsia="Times New Roman" w:hAnsi="Helvetica" w:cs="Times New Roman"/>
+        </w:rPr>
+        <w:t xml:space="preserve">s when calling a function. </w:t>
+      </w:r>
+      <w:r>
+        <w:rPr>
+          <w:rFonts w:ascii="Helvetica" w:eastAsia="Times New Roman" w:hAnsi="Helvetica" w:cs="Times New Roman"/>
         </w:rPr>
         <w:t xml:space="preserve"> </w:t>
       </w:r>
@@ -3461,59 +3481,6 @@
         <w:rPr>
           <w:rFonts w:ascii="Helvetica" w:eastAsia="Times New Roman" w:hAnsi="Helvetica" w:cs="Times New Roman"/>
         </w:rPr>
-        <w:t xml:space="preserve">good practice to specify arguments in a function call in the order they appear in the function definition, regardless of whether you’re using named/keyword parameters or not. </w:t>
-      </w:r>
-    </w:p>
-    <w:p>
-      <w:pPr>
-        <w:snapToGrid w:val="0"/>
-        <w:spacing w:line="264" w:lineRule="auto"/>
-        <w:contextualSpacing/>
-        <w:rPr>
-          <w:rFonts w:ascii="Helvetica" w:eastAsia="Times New Roman" w:hAnsi="Helvetica" w:cs="Times New Roman"/>
-        </w:rPr>
-      </w:pPr>
-    </w:p>
-    <w:p>
-      <w:pPr>
-        <w:snapToGrid w:val="0"/>
-        <w:spacing w:line="264" w:lineRule="auto"/>
-        <w:contextualSpacing/>
-        <w:rPr>
-          <w:rFonts w:ascii="Helvetica" w:eastAsia="Times New Roman" w:hAnsi="Helvetica" w:cs="Times New Roman"/>
-        </w:rPr>
-      </w:pPr>
-      <w:r>
-        <w:rPr>
-          <w:rFonts w:ascii="Helvetica" w:eastAsia="Times New Roman" w:hAnsi="Helvetica" w:cs="Times New Roman"/>
-        </w:rPr>
-        <w:lastRenderedPageBreak/>
-        <w:t xml:space="preserve">6. </w:t>
-      </w:r>
-      <w:r>
-        <w:rPr>
-          <w:rFonts w:ascii="Helvetica" w:eastAsia="Times New Roman" w:hAnsi="Helvetica" w:cs="Times New Roman"/>
-        </w:rPr>
-        <w:t xml:space="preserve">Parameters without default values in a function definition are </w:t>
-      </w:r>
-      <w:r>
-        <w:rPr>
-          <w:rFonts w:ascii="Helvetica" w:eastAsia="Times New Roman" w:hAnsi="Helvetica" w:cs="Times New Roman"/>
-          <w:b/>
-          <w:bCs/>
-        </w:rPr>
-        <w:t>[ required/optional ]</w:t>
-      </w:r>
-      <w:r>
-        <w:rPr>
-          <w:rFonts w:ascii="Helvetica" w:eastAsia="Times New Roman" w:hAnsi="Helvetica" w:cs="Times New Roman"/>
-        </w:rPr>
-        <w:t>.</w:t>
-      </w:r>
-      <w:r>
-        <w:rPr>
-          <w:rFonts w:ascii="Helvetica" w:eastAsia="Times New Roman" w:hAnsi="Helvetica" w:cs="Times New Roman"/>
-        </w:rPr>
         <w:br/>
       </w:r>
     </w:p>
@@ -3530,7 +3497,19 @@
         <w:rPr>
           <w:rFonts w:ascii="Helvetica" w:eastAsia="Times New Roman" w:hAnsi="Helvetica" w:cs="Times New Roman"/>
         </w:rPr>
-        <w:t xml:space="preserve">7. </w:t>
+        <w:t>5</w:t>
+      </w:r>
+      <w:r>
+        <w:rPr>
+          <w:rFonts w:ascii="Helvetica" w:eastAsia="Times New Roman" w:hAnsi="Helvetica" w:cs="Times New Roman"/>
+        </w:rPr>
+        <w:t xml:space="preserve">. </w:t>
+      </w:r>
+      <w:r>
+        <w:rPr>
+          <w:rFonts w:ascii="Helvetica" w:eastAsia="Times New Roman" w:hAnsi="Helvetica" w:cs="Times New Roman"/>
+        </w:rPr>
+        <w:t xml:space="preserve"> </w:t>
       </w:r>
       <w:r>
         <w:rPr>
@@ -3562,7 +3541,13 @@
         <w:rPr>
           <w:rFonts w:ascii="Helvetica" w:eastAsia="Times New Roman" w:hAnsi="Helvetica" w:cs="Times New Roman"/>
         </w:rPr>
-        <w:t xml:space="preserve">8.  </w:t>
+        <w:t>6</w:t>
+      </w:r>
+      <w:r>
+        <w:rPr>
+          <w:rFonts w:ascii="Helvetica" w:eastAsia="Times New Roman" w:hAnsi="Helvetica" w:cs="Times New Roman"/>
+        </w:rPr>
+        <w:t xml:space="preserve">.  </w:t>
       </w:r>
       <w:r>
         <w:rPr>
@@ -3592,7 +3577,7 @@
 </file>
 
 <file path=word/numbering.xml><?xml version="1.0" encoding="utf-8"?>
-<w:numbering xmlns:wpc="http://schemas.microsoft.com/office/word/2010/wordprocessingCanvas" xmlns:cx="http://schemas.microsoft.com/office/drawing/2014/chartex" xmlns:cx1="http://schemas.microsoft.com/office/drawing/2015/9/8/chartex" xmlns:cx2="http://schemas.microsoft.com/office/drawing/2015/10/21/chartex" xmlns:cx3="http://schemas.microsoft.com/office/drawing/2016/5/9/chartex" xmlns:cx4="http://schemas.microsoft.com/office/drawing/2016/5/10/chartex" xmlns:cx5="http://schemas.microsoft.com/office/drawing/2016/5/11/chartex" xmlns:cx6="http://schemas.microsoft.com/office/drawing/2016/5/12/chartex" xmlns:cx7="http://schemas.microsoft.com/office/drawing/2016/5/13/chartex" xmlns:cx8="http://schemas.microsoft.com/office/drawing/2016/5/14/chartex" xmlns:mc="http://schemas.openxmlformats.org/markup-compatibility/2006" xmlns:aink="http://schemas.microsoft.com/office/drawing/2016/ink" xmlns:am3d="http://schemas.microsoft.com/office/drawing/2017/model3d" xmlns:o="urn:schemas-microsoft-com:office:office" xmlns:r="http://schemas.openxmlformats.org/officeDocument/2006/relationships" xmlns:m="http://schemas.openxmlformats.org/officeDocument/2006/math" xmlns:v="urn:schemas-microsoft-com:vml" xmlns:wp14="http://schemas.microsoft.com/office/word/2010/wordprocessingDrawing" xmlns:wp="http://schemas.openxmlformats.org/drawingml/2006/wordprocessingDrawing" xmlns:w10="urn:schemas-microsoft-com:office:word" xmlns:w="http://schemas.openxmlformats.org/wordprocessingml/2006/main" xmlns:w14="http://schemas.microsoft.com/office/word/2010/wordml" xmlns:w15="http://schemas.microsoft.com/office/word/2012/wordml" xmlns:w16cid="http://schemas.microsoft.com/office/word/2016/wordml/cid" xmlns:w16se="http://schemas.microsoft.com/office/word/2015/wordml/symex" xmlns:wpg="http://schemas.microsoft.com/office/word/2010/wordprocessingGroup" xmlns:wpi="http://schemas.microsoft.com/office/word/2010/wordprocessingInk" xmlns:wne="http://schemas.microsoft.com/office/word/2006/wordml" xmlns:wps="http://schemas.microsoft.com/office/word/2010/wordprocessingShape" mc:Ignorable="w14 w15 w16se w16cid wp14">
+<w:numbering xmlns:wpc="http://schemas.microsoft.com/office/word/2010/wordprocessingCanvas" xmlns:cx="http://schemas.microsoft.com/office/drawing/2014/chartex" xmlns:cx1="http://schemas.microsoft.com/office/drawing/2015/9/8/chartex" xmlns:cx2="http://schemas.microsoft.com/office/drawing/2015/10/21/chartex" xmlns:cx3="http://schemas.microsoft.com/office/drawing/2016/5/9/chartex" xmlns:cx4="http://schemas.microsoft.com/office/drawing/2016/5/10/chartex" xmlns:cx5="http://schemas.microsoft.com/office/drawing/2016/5/11/chartex" xmlns:cx6="http://schemas.microsoft.com/office/drawing/2016/5/12/chartex" xmlns:cx7="http://schemas.microsoft.com/office/drawing/2016/5/13/chartex" xmlns:cx8="http://schemas.microsoft.com/office/drawing/2016/5/14/chartex" xmlns:mc="http://schemas.openxmlformats.org/markup-compatibility/2006" xmlns:aink="http://schemas.microsoft.com/office/drawing/2016/ink" xmlns:am3d="http://schemas.microsoft.com/office/drawing/2017/model3d" xmlns:o="urn:schemas-microsoft-com:office:office" xmlns:r="http://schemas.openxmlformats.org/officeDocument/2006/relationships" xmlns:m="http://schemas.openxmlformats.org/officeDocument/2006/math" xmlns:v="urn:schemas-microsoft-com:vml" xmlns:wp14="http://schemas.microsoft.com/office/word/2010/wordprocessingDrawing" xmlns:wp="http://schemas.openxmlformats.org/drawingml/2006/wordprocessingDrawing" xmlns:w10="urn:schemas-microsoft-com:office:word" xmlns:w="http://schemas.openxmlformats.org/wordprocessingml/2006/main" xmlns:w14="http://schemas.microsoft.com/office/word/2010/wordml" xmlns:w15="http://schemas.microsoft.com/office/word/2012/wordml" xmlns:w16cex="http://schemas.microsoft.com/office/word/2018/wordml/cex" xmlns:w16cid="http://schemas.microsoft.com/office/word/2016/wordml/cid" xmlns:w16="http://schemas.microsoft.com/office/word/2018/wordml" xmlns:w16se="http://schemas.microsoft.com/office/word/2015/wordml/symex" xmlns:wpg="http://schemas.microsoft.com/office/word/2010/wordprocessingGroup" xmlns:wpi="http://schemas.microsoft.com/office/word/2010/wordprocessingInk" xmlns:wne="http://schemas.microsoft.com/office/word/2006/wordml" xmlns:wps="http://schemas.microsoft.com/office/word/2010/wordprocessingShape" mc:Ignorable="w14 w15 w16se w16cid w16 w16cex wp14">
   <w:abstractNum w:abstractNumId="0" w15:restartNumberingAfterBreak="0">
     <w:nsid w:val="694D0583"/>
     <w:multiLevelType w:val="hybridMultilevel"/>
@@ -3689,7 +3674,7 @@
 </file>
 
 <file path=word/styles.xml><?xml version="1.0" encoding="utf-8"?>
-<w:styles xmlns:mc="http://schemas.openxmlformats.org/markup-compatibility/2006" xmlns:r="http://schemas.openxmlformats.org/officeDocument/2006/relationships" xmlns:w="http://schemas.openxmlformats.org/wordprocessingml/2006/main" xmlns:w14="http://schemas.microsoft.com/office/word/2010/wordml" xmlns:w15="http://schemas.microsoft.com/office/word/2012/wordml" xmlns:w16cid="http://schemas.microsoft.com/office/word/2016/wordml/cid" xmlns:w16se="http://schemas.microsoft.com/office/word/2015/wordml/symex" mc:Ignorable="w14 w15 w16se w16cid">
+<w:styles xmlns:mc="http://schemas.openxmlformats.org/markup-compatibility/2006" xmlns:r="http://schemas.openxmlformats.org/officeDocument/2006/relationships" xmlns:w="http://schemas.openxmlformats.org/wordprocessingml/2006/main" xmlns:w14="http://schemas.microsoft.com/office/word/2010/wordml" xmlns:w15="http://schemas.microsoft.com/office/word/2012/wordml" xmlns:w16cex="http://schemas.microsoft.com/office/word/2018/wordml/cex" xmlns:w16cid="http://schemas.microsoft.com/office/word/2016/wordml/cid" xmlns:w16="http://schemas.microsoft.com/office/word/2018/wordml" xmlns:w16se="http://schemas.microsoft.com/office/word/2015/wordml/symex" mc:Ignorable="w14 w15 w16se w16cid w16 w16cex">
   <w:docDefaults>
     <w:rPrDefault>
       <w:rPr>
@@ -3807,6 +3792,7 @@
     <w:lsdException w:name="HTML Sample" w:semiHidden="1" w:unhideWhenUsed="1"/>
     <w:lsdException w:name="HTML Typewriter" w:semiHidden="1" w:unhideWhenUsed="1"/>
     <w:lsdException w:name="HTML Variable" w:semiHidden="1" w:unhideWhenUsed="1"/>
+    <w:lsdException w:name="Normal Table" w:semiHidden="1" w:unhideWhenUsed="1"/>
     <w:lsdException w:name="annotation subject" w:semiHidden="1" w:unhideWhenUsed="1"/>
     <w:lsdException w:name="No List" w:semiHidden="1" w:unhideWhenUsed="1"/>
     <w:lsdException w:name="Outline List 1" w:semiHidden="1" w:unhideWhenUsed="1"/>
@@ -3853,8 +3839,10 @@
     <w:lsdException w:name="Table Subtle 2" w:semiHidden="1" w:unhideWhenUsed="1"/>
     <w:lsdException w:name="Table Web 1" w:semiHidden="1" w:unhideWhenUsed="1"/>
     <w:lsdException w:name="Table Web 2" w:semiHidden="1" w:unhideWhenUsed="1"/>
+    <w:lsdException w:name="Table Web 3" w:semiHidden="1" w:unhideWhenUsed="1"/>
     <w:lsdException w:name="Balloon Text" w:semiHidden="1" w:unhideWhenUsed="1"/>
     <w:lsdException w:name="Table Grid" w:uiPriority="39"/>
+    <w:lsdException w:name="Table Theme" w:semiHidden="1" w:unhideWhenUsed="1"/>
     <w:lsdException w:name="Placeholder Text" w:semiHidden="1"/>
     <w:lsdException w:name="No Spacing" w:uiPriority="1" w:qFormat="1"/>
     <w:lsdException w:name="Light Shading" w:uiPriority="60"/>

</xml_diff>